<commit_message>
initial research on Home Depot links and Key words for searches in Lowes, Grainger sites. PLEASE SEE PSEUDO CODE
</commit_message>
<xml_diff>
--- a/pseudo_code.docx
+++ b/pseudo_code.docx
@@ -74,7 +74,46 @@
         <w:spacing w:line="240" w:lineRule="auto"/>
       </w:pPr>
       <w:r>
-        <w:t>Go to API 1, filter data: Col=size</w:t>
+        <w:t>Go to API 1, filter data: Col=</w:t>
+      </w:r>
+      <w:r>
+        <w:t xml:space="preserve">items </w:t>
+      </w:r>
+      <w:r>
+        <w:t xml:space="preserve">(Items include: </w:t>
+      </w:r>
+      <w:r>
+        <w:rPr>
+          <w:color w:val="FF0000"/>
+        </w:rPr>
+        <w:t>EMT, connectors*, couplings*,</w:t>
+      </w:r>
+      <w:r>
+        <w:t xml:space="preserve"> </w:t>
+      </w:r>
+      <w:r>
+        <w:rPr>
+          <w:color w:val="FFC000"/>
+        </w:rPr>
+        <w:t>THHN,</w:t>
+      </w:r>
+      <w:r>
+        <w:t xml:space="preserve"> </w:t>
+      </w:r>
+      <w:r>
+        <w:rPr>
+          <w:color w:val="00B050"/>
+        </w:rPr>
+        <w:t>Romex</w:t>
+      </w:r>
+      <w:r>
+        <w:t>)</w:t>
+      </w:r>
+      <w:r>
+        <w:t xml:space="preserve">, </w:t>
+      </w:r>
+      <w:r>
+        <w:t>size</w:t>
       </w:r>
       <w:r>
         <w:t xml:space="preserve"> (sizes include: </w:t>
@@ -83,91 +122,37 @@
         <w:rPr>
           <w:color w:val="FF0000"/>
         </w:rPr>
-        <w:t>½”, ¾”, 1”, 2”,</w:t>
-      </w:r>
-      <w:r>
+        <w:t xml:space="preserve">½”, ¾”, 1”, </w:t>
+      </w:r>
+      <w:r>
+        <w:rPr>
+          <w:color w:val="FFC000"/>
+        </w:rPr>
+        <w:t>4,</w:t>
+      </w:r>
+      <w:r>
+        <w:rPr>
+          <w:color w:val="FFC000"/>
+        </w:rPr>
+        <w:t xml:space="preserve"> 10,</w:t>
+      </w:r>
+      <w:r>
+        <w:rPr>
+          <w:color w:val="FFC000"/>
+        </w:rPr>
         <w:t xml:space="preserve"> </w:t>
       </w:r>
       <w:r>
         <w:rPr>
-          <w:color w:val="FFC000"/>
-        </w:rPr>
-        <w:t xml:space="preserve">2, 4, 6, 8, </w:t>
-      </w:r>
-      <w:r>
-        <w:rPr>
           <w:color w:val="00B050"/>
         </w:rPr>
-        <w:t>14/2, 14/3, 12/2, 12/3</w:t>
+        <w:t>14/2, 12/2, 12/3</w:t>
       </w:r>
       <w:r>
         <w:t>)</w:t>
       </w:r>
       <w:r>
-        <w:t>, price. Row=</w:t>
-      </w:r>
-      <w:r>
-        <w:rPr>
-          <w:color w:val="FF0000"/>
-        </w:rPr>
-        <w:t>EMT, connectors</w:t>
-      </w:r>
-      <w:r>
-        <w:rPr>
-          <w:color w:val="FF0000"/>
-        </w:rPr>
-        <w:t>*</w:t>
-      </w:r>
-      <w:r>
-        <w:rPr>
-          <w:color w:val="FF0000"/>
-        </w:rPr>
-        <w:t>, couplings</w:t>
-      </w:r>
-      <w:r>
-        <w:rPr>
-          <w:color w:val="FF0000"/>
-        </w:rPr>
-        <w:t>*</w:t>
-      </w:r>
-      <w:r>
-        <w:rPr>
-          <w:color w:val="FF0000"/>
-        </w:rPr>
-        <w:t>, straps</w:t>
-      </w:r>
-      <w:r>
-        <w:rPr>
-          <w:color w:val="FF0000"/>
-        </w:rPr>
-        <w:t>*</w:t>
-      </w:r>
-      <w:r>
-        <w:rPr>
-          <w:color w:val="FF0000"/>
-        </w:rPr>
-        <w:t>,</w:t>
-      </w:r>
-      <w:r>
-        <w:t xml:space="preserve"> </w:t>
-      </w:r>
-      <w:r>
-        <w:rPr>
-          <w:color w:val="FFC000"/>
-        </w:rPr>
-        <w:t>THHN,</w:t>
-      </w:r>
-      <w:r>
-        <w:t xml:space="preserve"> </w:t>
-      </w:r>
-      <w:r>
-        <w:rPr>
-          <w:color w:val="00B050"/>
-        </w:rPr>
-        <w:t>Romex</w:t>
-      </w:r>
-      <w:r>
-        <w:t>.</w:t>
+        <w:t>, price.</w:t>
       </w:r>
     </w:p>
     <w:p>
@@ -180,11 +165,7 @@
         <w:spacing w:line="240" w:lineRule="auto"/>
       </w:pPr>
       <w:r>
-        <w:t xml:space="preserve">Create table 1 (API </w:t>
-      </w:r>
-      <w:proofErr w:type="gramStart"/>
-      <w:r>
-        <w:t>1)</w:t>
+        <w:t>Create table 1 (API 1)</w:t>
       </w:r>
       <w:r>
         <w:rPr>
@@ -192,7 +173,6 @@
         </w:rPr>
         <w:t>*</w:t>
       </w:r>
-      <w:proofErr w:type="gramEnd"/>
       <w:r>
         <w:t>.</w:t>
       </w:r>
@@ -226,11 +206,7 @@
         <w:spacing w:line="240" w:lineRule="auto"/>
       </w:pPr>
       <w:r>
-        <w:t xml:space="preserve">Create table 2 (API </w:t>
-      </w:r>
-      <w:proofErr w:type="gramStart"/>
-      <w:r>
-        <w:t>2)</w:t>
+        <w:t>Create table 2 (API 2)</w:t>
       </w:r>
       <w:r>
         <w:rPr>
@@ -238,7 +214,6 @@
         </w:rPr>
         <w:t>*</w:t>
       </w:r>
-      <w:proofErr w:type="gramEnd"/>
       <w:r>
         <w:t>.</w:t>
       </w:r>
@@ -272,11 +247,7 @@
         <w:spacing w:line="240" w:lineRule="auto"/>
       </w:pPr>
       <w:r>
-        <w:t xml:space="preserve">Create table 3 (API </w:t>
-      </w:r>
-      <w:proofErr w:type="gramStart"/>
-      <w:r>
-        <w:t>3)</w:t>
+        <w:t>Create table 3 (API 3)</w:t>
       </w:r>
       <w:r>
         <w:rPr>
@@ -284,7 +255,6 @@
         </w:rPr>
         <w:t>*</w:t>
       </w:r>
-      <w:proofErr w:type="gramEnd"/>
       <w:r>
         <w:t>.</w:t>
       </w:r>
@@ -407,11 +377,9 @@
       <w:r>
         <w:t xml:space="preserve">will be hosted on an active html and can be programed to automatically populate once </w:t>
       </w:r>
-      <w:proofErr w:type="spellStart"/>
-      <w:r>
-        <w:t>dailey</w:t>
-      </w:r>
-      <w:proofErr w:type="spellEnd"/>
+      <w:r>
+        <w:t>daily</w:t>
+      </w:r>
       <w:r>
         <w:t>.</w:t>
       </w:r>
@@ -463,29 +431,7 @@
         <w:t xml:space="preserve"> API 1 = Home Depot</w:t>
       </w:r>
       <w:r>
-        <w:t xml:space="preserve">, </w:t>
-      </w:r>
-      <w:r>
-        <w:t xml:space="preserve">API </w:t>
-      </w:r>
-      <w:proofErr w:type="gramStart"/>
-      <w:r>
-        <w:t>2</w:t>
-      </w:r>
-      <w:proofErr w:type="gramEnd"/>
-      <w:r>
-        <w:t xml:space="preserve"> and API 3 = TBD</w:t>
-      </w:r>
-      <w:r>
-        <w:t xml:space="preserve">. Home Depot is a slam dunk because they have a free API through </w:t>
-      </w:r>
-      <w:proofErr w:type="spellStart"/>
-      <w:r>
-        <w:t>serpapi</w:t>
-      </w:r>
-      <w:proofErr w:type="spellEnd"/>
-      <w:r>
-        <w:t xml:space="preserve"> (allows 100 searches). Unfortunately, the other suppliers either do not have API’s or do not allow public access. I do have a plan for that: web scraping or we might get lucky and find a site with a good API!</w:t>
+        <w:t>, API 2 and API 3 = TBD. Home Depot is a slam dunk because they have a free API through serpapi (allows 100 searches). Unfortunately, the other suppliers either do not have API’s or do not allow public access. I do have a plan for that: web scraping or we might get lucky and find a site with a good API!</w:t>
       </w:r>
     </w:p>
     <w:p>
@@ -558,16 +504,7 @@
         <w:t>eBay</w:t>
       </w:r>
       <w:r>
-        <w:t xml:space="preserve"> </w:t>
-      </w:r>
-      <w:r>
-        <w:t xml:space="preserve">(may not have </w:t>
-      </w:r>
-      <w:r>
-        <w:t xml:space="preserve">a consistent </w:t>
-      </w:r>
-      <w:r>
-        <w:t>stock of electrical supplies)</w:t>
+        <w:t xml:space="preserve"> (may not have a consistent stock of electrical supplies)</w:t>
       </w:r>
     </w:p>
     <w:p>
@@ -738,7 +675,6 @@
       <w:r>
         <w:t>“</w:t>
       </w:r>
-      <w:proofErr w:type="gramStart"/>
       <w:r>
         <w:rPr>
           <w:color w:val="4472C4" w:themeColor="accent1"/>
@@ -751,7 +687,6 @@
       <w:r>
         <w:t>*</w:t>
       </w:r>
-      <w:proofErr w:type="gramEnd"/>
       <w:r>
         <w:rPr>
           <w:color w:val="4472C4" w:themeColor="accent1"/>
@@ -927,21 +862,31 @@
         <w:t xml:space="preserve"> </w:t>
       </w:r>
       <w:r>
-        <w:t xml:space="preserve">conduit, wire, Romex, </w:t>
-      </w:r>
-      <w:r>
-        <w:t xml:space="preserve">connectors, </w:t>
-      </w:r>
-      <w:proofErr w:type="gramStart"/>
-      <w:r>
-        <w:t>couplings</w:t>
-      </w:r>
-      <w:proofErr w:type="gramEnd"/>
+        <w:t>EMT</w:t>
+      </w:r>
+      <w:r>
+        <w:t xml:space="preserve">, </w:t>
+      </w:r>
+      <w:r>
+        <w:t>THHN</w:t>
+      </w:r>
+      <w:r>
+        <w:t>, R</w:t>
+      </w:r>
+      <w:r>
+        <w:t>OMEX</w:t>
+      </w:r>
+      <w:r>
+        <w:t xml:space="preserve">, </w:t>
+      </w:r>
+      <w:r>
+        <w:t>connectors,</w:t>
+      </w:r>
       <w:r>
         <w:t xml:space="preserve"> and </w:t>
       </w:r>
       <w:r>
-        <w:t>straps</w:t>
+        <w:t xml:space="preserve"> couplings</w:t>
       </w:r>
       <w:r>
         <w:t>.</w:t>
@@ -953,22 +898,22 @@
         <w:ind w:left="360"/>
       </w:pPr>
       <w:r>
-        <w:t xml:space="preserve">* </w:t>
-      </w:r>
-      <w:r>
-        <w:t xml:space="preserve">The </w:t>
-      </w:r>
-      <w:r>
-        <w:t>drop-down</w:t>
-      </w:r>
-      <w:r>
-        <w:t xml:space="preserve"> menu for</w:t>
-      </w:r>
-      <w:r>
-        <w:t xml:space="preserve"> sizes includes </w:t>
-      </w:r>
-      <w:r>
-        <w:t>½”, ¾”, 1”, 2”, 2, 4, 6, 8, 14/2, 14/3, 12/2, 12/3</w:t>
+        <w:t xml:space="preserve">* The drop-down menu for sizes includes </w:t>
+      </w:r>
+      <w:r>
+        <w:t>½”, ¾”, 1”,</w:t>
+      </w:r>
+      <w:r>
+        <w:t xml:space="preserve"> </w:t>
+      </w:r>
+      <w:r>
+        <w:t xml:space="preserve">4, 6, </w:t>
+      </w:r>
+      <w:r>
+        <w:t>10</w:t>
+      </w:r>
+      <w:r>
+        <w:t>, 14/2, 12/2, 12/3</w:t>
       </w:r>
     </w:p>
     <w:p>
@@ -1080,13 +1025,7 @@
         <w:spacing w:line="240" w:lineRule="auto"/>
       </w:pPr>
       <w:r>
-        <w:t>Question</w:t>
-      </w:r>
-      <w:r>
-        <w:t xml:space="preserve"> #2</w:t>
-      </w:r>
-      <w:r>
-        <w:t xml:space="preserve">: Is there a correlation between the increase/decrease in </w:t>
+        <w:t xml:space="preserve">Question #2: Is there a correlation between the increase/decrease in </w:t>
       </w:r>
       <w:r>
         <w:rPr>
@@ -1096,10 +1035,7 @@
         <w:t>wire</w:t>
       </w:r>
       <w:r>
-        <w:t xml:space="preserve"> </w:t>
-      </w:r>
-      <w:r>
-        <w:t xml:space="preserve">prices and </w:t>
+        <w:t xml:space="preserve"> prices and </w:t>
       </w:r>
       <w:r>
         <w:rPr>
@@ -1115,19 +1051,7 @@
         <w:t>connectors, couplings, straps</w:t>
       </w:r>
       <w:r>
-        <w:t xml:space="preserve">)? Run </w:t>
-      </w:r>
-      <w:r>
-        <w:t>a</w:t>
-      </w:r>
-      <w:r>
-        <w:t xml:space="preserve"> linear regression model #</w:t>
-      </w:r>
-      <w:r>
-        <w:t>2</w:t>
-      </w:r>
-      <w:r>
-        <w:t xml:space="preserve"> on the data using R.</w:t>
+        <w:t>)? Run a linear regression model #2 on the data using R.</w:t>
       </w:r>
     </w:p>
     <w:p>
@@ -1140,13 +1064,7 @@
         <w:spacing w:line="240" w:lineRule="auto"/>
       </w:pPr>
       <w:r>
-        <w:t>Question #</w:t>
-      </w:r>
-      <w:r>
-        <w:t>3</w:t>
-      </w:r>
-      <w:r>
-        <w:t xml:space="preserve">: Is there a correlation between the increase/decrease in </w:t>
+        <w:t xml:space="preserve">Question #3: Is there a correlation between the increase/decrease in </w:t>
       </w:r>
       <w:r>
         <w:rPr>
@@ -1156,10 +1074,7 @@
         <w:t>Romex</w:t>
       </w:r>
       <w:r>
-        <w:t xml:space="preserve"> </w:t>
-      </w:r>
-      <w:r>
-        <w:t xml:space="preserve">prices and </w:t>
+        <w:t xml:space="preserve"> prices and </w:t>
       </w:r>
       <w:r>
         <w:rPr>
@@ -1175,13 +1090,7 @@
         <w:t>connectors, couplings, straps</w:t>
       </w:r>
       <w:r>
-        <w:t>)? Run a linear regression model #</w:t>
-      </w:r>
-      <w:r>
-        <w:t>3</w:t>
-      </w:r>
-      <w:r>
-        <w:t xml:space="preserve"> on the data using R.</w:t>
+        <w:t>)? Run a linear regression model #3 on the data using R.</w:t>
       </w:r>
     </w:p>
     <w:p>
@@ -1220,16 +1129,7 @@
         <w:spacing w:line="240" w:lineRule="auto"/>
       </w:pPr>
       <w:r>
-        <w:t xml:space="preserve">API </w:t>
-      </w:r>
-      <w:r>
-        <w:t>2</w:t>
-      </w:r>
-      <w:r>
-        <w:t xml:space="preserve"> vs API </w:t>
-      </w:r>
-      <w:r>
-        <w:t>3</w:t>
+        <w:t>API 2 vs API 3</w:t>
       </w:r>
     </w:p>
     <w:p>
@@ -1242,16 +1142,7 @@
         <w:spacing w:line="240" w:lineRule="auto"/>
       </w:pPr>
       <w:r>
-        <w:t xml:space="preserve">API </w:t>
-      </w:r>
-      <w:r>
-        <w:t>3</w:t>
-      </w:r>
-      <w:r>
-        <w:t xml:space="preserve"> vs API </w:t>
-      </w:r>
-      <w:r>
-        <w:t>1</w:t>
+        <w:t>API 3 vs API 1</w:t>
       </w:r>
     </w:p>
     <w:p>

</xml_diff>

<commit_message>
Please see GAME PLAN
</commit_message>
<xml_diff>
--- a/pseudo_code.docx
+++ b/pseudo_code.docx
@@ -134,19 +134,43 @@
         <w:rPr>
           <w:color w:val="FFC000"/>
         </w:rPr>
-        <w:t xml:space="preserve"> 10,</w:t>
+        <w:t xml:space="preserve"> </w:t>
       </w:r>
       <w:r>
         <w:rPr>
           <w:color w:val="FFC000"/>
         </w:rPr>
+        <w:t xml:space="preserve">6, </w:t>
+      </w:r>
+      <w:r>
+        <w:rPr>
+          <w:color w:val="FFC000"/>
+        </w:rPr>
+        <w:t>10,</w:t>
+      </w:r>
+      <w:r>
+        <w:rPr>
+          <w:color w:val="FFC000"/>
+        </w:rPr>
         <w:t xml:space="preserve"> </w:t>
       </w:r>
       <w:r>
         <w:rPr>
           <w:color w:val="00B050"/>
         </w:rPr>
-        <w:t>14/2, 12/2, 12/3</w:t>
+        <w:t xml:space="preserve">14/2, </w:t>
+      </w:r>
+      <w:r>
+        <w:rPr>
+          <w:color w:val="00B050"/>
+        </w:rPr>
+        <w:t xml:space="preserve">14/2, </w:t>
+      </w:r>
+      <w:r>
+        <w:rPr>
+          <w:color w:val="00B050"/>
+        </w:rPr>
+        <w:t>12/2, 12/3</w:t>
       </w:r>
       <w:r>
         <w:t>)</w:t>
@@ -165,7 +189,11 @@
         <w:spacing w:line="240" w:lineRule="auto"/>
       </w:pPr>
       <w:r>
-        <w:t>Create table 1 (API 1)</w:t>
+        <w:t xml:space="preserve">Create table 1 (API </w:t>
+      </w:r>
+      <w:proofErr w:type="gramStart"/>
+      <w:r>
+        <w:t>1)</w:t>
       </w:r>
       <w:r>
         <w:rPr>
@@ -173,6 +201,7 @@
         </w:rPr>
         <w:t>*</w:t>
       </w:r>
+      <w:proofErr w:type="gramEnd"/>
       <w:r>
         <w:t>.</w:t>
       </w:r>
@@ -206,7 +235,11 @@
         <w:spacing w:line="240" w:lineRule="auto"/>
       </w:pPr>
       <w:r>
-        <w:t>Create table 2 (API 2)</w:t>
+        <w:t xml:space="preserve">Create table 2 (API </w:t>
+      </w:r>
+      <w:proofErr w:type="gramStart"/>
+      <w:r>
+        <w:t>2)</w:t>
       </w:r>
       <w:r>
         <w:rPr>
@@ -214,6 +247,7 @@
         </w:rPr>
         <w:t>*</w:t>
       </w:r>
+      <w:proofErr w:type="gramEnd"/>
       <w:r>
         <w:t>.</w:t>
       </w:r>
@@ -247,7 +281,11 @@
         <w:spacing w:line="240" w:lineRule="auto"/>
       </w:pPr>
       <w:r>
-        <w:t>Create table 3 (API 3)</w:t>
+        <w:t xml:space="preserve">Create table 3 (API </w:t>
+      </w:r>
+      <w:proofErr w:type="gramStart"/>
+      <w:r>
+        <w:t>3)</w:t>
       </w:r>
       <w:r>
         <w:rPr>
@@ -255,6 +293,7 @@
         </w:rPr>
         <w:t>*</w:t>
       </w:r>
+      <w:proofErr w:type="gramEnd"/>
       <w:r>
         <w:t>.</w:t>
       </w:r>
@@ -431,7 +470,15 @@
         <w:t xml:space="preserve"> API 1 = Home Depot</w:t>
       </w:r>
       <w:r>
-        <w:t>, API 2 and API 3 = TBD. Home Depot is a slam dunk because they have a free API through serpapi (allows 100 searches). Unfortunately, the other suppliers either do not have API’s or do not allow public access. I do have a plan for that: web scraping or we might get lucky and find a site with a good API!</w:t>
+        <w:t xml:space="preserve">, API </w:t>
+      </w:r>
+      <w:proofErr w:type="gramStart"/>
+      <w:r>
+        <w:t>2</w:t>
+      </w:r>
+      <w:proofErr w:type="gramEnd"/>
+      <w:r>
+        <w:t xml:space="preserve"> and API 3 = TBD. Home Depot is a slam dunk because they have a free API through serpapi (allows 100 searches). Unfortunately, the other suppliers either do not have API’s or do not allow public access. I do have a plan for that: web scraping or we might get lucky and find a site with a good API!</w:t>
       </w:r>
     </w:p>
     <w:p>
@@ -546,8 +593,14 @@
           <w:numId w:val="12"/>
         </w:numPr>
         <w:spacing w:line="240" w:lineRule="auto"/>
-      </w:pPr>
-      <w:r>
+        <w:rPr>
+          <w:highlight w:val="yellow"/>
+        </w:rPr>
+      </w:pPr>
+      <w:r>
+        <w:rPr>
+          <w:highlight w:val="yellow"/>
+        </w:rPr>
         <w:t>Lowes</w:t>
       </w:r>
     </w:p>
@@ -559,8 +612,14 @@
           <w:numId w:val="12"/>
         </w:numPr>
         <w:spacing w:line="240" w:lineRule="auto"/>
-      </w:pPr>
-      <w:r>
+        <w:rPr>
+          <w:highlight w:val="yellow"/>
+        </w:rPr>
+      </w:pPr>
+      <w:r>
+        <w:rPr>
+          <w:highlight w:val="yellow"/>
+        </w:rPr>
         <w:t>Grainger</w:t>
       </w:r>
     </w:p>
@@ -675,6 +734,7 @@
       <w:r>
         <w:t>“</w:t>
       </w:r>
+      <w:proofErr w:type="gramStart"/>
       <w:r>
         <w:rPr>
           <w:color w:val="4472C4" w:themeColor="accent1"/>
@@ -687,6 +747,7 @@
       <w:r>
         <w:t>*</w:t>
       </w:r>
+      <w:proofErr w:type="gramEnd"/>
       <w:r>
         <w:rPr>
           <w:color w:val="4472C4" w:themeColor="accent1"/>
@@ -886,7 +947,7 @@
         <w:t xml:space="preserve"> and </w:t>
       </w:r>
       <w:r>
-        <w:t xml:space="preserve"> couplings</w:t>
+        <w:t>couplings</w:t>
       </w:r>
       <w:r>
         <w:t>.</w:t>

</xml_diff>